<commit_message>
First Commit After SE
</commit_message>
<xml_diff>
--- a/Diglog-Info/Diglog-Intro.docx
+++ b/Diglog-Info/Diglog-Intro.docx
@@ -82,12 +82,21 @@
                 <w:rFonts w:cs="B Nazanin"/>
               </w:rPr>
             </w:pPr>
+            <w:proofErr w:type="spellStart"/>
             <w:r>
               <w:rPr>
                 <w:rFonts w:cs="B Nazanin"/>
                 <w:color w:val="6F4827"/>
               </w:rPr>
-              <w:t>Mazust Uni</w:t>
+              <w:t>Mazust</w:t>
+            </w:r>
+            <w:proofErr w:type="spellEnd"/>
+            <w:r>
+              <w:rPr>
+                <w:rFonts w:cs="B Nazanin"/>
+                <w:color w:val="6F4827"/>
+              </w:rPr>
+              <w:t xml:space="preserve"> Uni</w:t>
             </w:r>
           </w:p>
         </w:tc>
@@ -212,12 +221,14 @@
                 <w:rFonts w:cs="B Nazanin"/>
               </w:rPr>
             </w:pPr>
+            <w:proofErr w:type="spellStart"/>
             <w:r>
               <w:rPr>
                 <w:rFonts w:cs="B Nazanin"/>
               </w:rPr>
               <w:t>Diglog</w:t>
             </w:r>
+            <w:proofErr w:type="spellEnd"/>
           </w:p>
           <w:p>
             <w:pPr>
@@ -720,7 +731,7 @@
                                                 <pic:cNvPicPr/>
                                               </pic:nvPicPr>
                                               <pic:blipFill rotWithShape="1">
-                                                <a:blip r:embed="rId10">
+                                                <a:blip r:embed="rId11">
                                                   <a:extLst>
                                                     <a:ext uri="{28A0092B-C50C-407E-A947-70E740481C1C}">
                                                       <a14:useLocalDpi xmlns:a14="http://schemas.microsoft.com/office/drawing/2010/main" val="0"/>
@@ -955,7 +966,7 @@
                                           <pic:cNvPicPr/>
                                         </pic:nvPicPr>
                                         <pic:blipFill rotWithShape="1">
-                                          <a:blip r:embed="rId10">
+                                          <a:blip r:embed="rId12">
                                             <a:extLst>
                                               <a:ext uri="{28A0092B-C50C-407E-A947-70E740481C1C}">
                                                 <a14:useLocalDpi xmlns:a14="http://schemas.microsoft.com/office/drawing/2010/main" val="0"/>
@@ -1098,7 +1109,7 @@
                     <pic:cNvPicPr/>
                   </pic:nvPicPr>
                   <pic:blipFill>
-                    <a:blip r:embed="rId11">
+                    <a:blip r:embed="rId13">
                       <a:extLst>
                         <a:ext uri="{28A0092B-C50C-407E-A947-70E740481C1C}">
                           <a14:useLocalDpi xmlns:a14="http://schemas.microsoft.com/office/drawing/2010/main" val="0"/>
@@ -1191,6 +1202,7 @@
         </w:rPr>
         <w:t xml:space="preserve"> </w:t>
       </w:r>
+      <w:proofErr w:type="spellStart"/>
       <w:r>
         <w:rPr>
           <w:rFonts w:cs="B Nazanin"/>
@@ -1203,6 +1215,7 @@
         </w:rPr>
         <w:t>Diglog</w:t>
       </w:r>
+      <w:proofErr w:type="spellEnd"/>
     </w:p>
     <w:p>
       <w:pPr>
@@ -2160,8 +2173,19 @@
           <w:szCs w:val="24"/>
           <w:lang w:bidi="fa-IR"/>
         </w:rPr>
-        <w:t>Django CKEditor</w:t>
-      </w:r>
+        <w:t xml:space="preserve">Django </w:t>
+      </w:r>
+      <w:proofErr w:type="spellStart"/>
+      <w:r>
+        <w:rPr>
+          <w:rFonts w:cs="B Nazanin"/>
+          <w:sz w:val="24"/>
+          <w:szCs w:val="24"/>
+          <w:lang w:bidi="fa-IR"/>
+        </w:rPr>
+        <w:t>CKEditor</w:t>
+      </w:r>
+      <w:proofErr w:type="spellEnd"/>
       <w:r>
         <w:rPr>
           <w:rFonts w:cs="B Nazanin" w:hint="cs"/>
@@ -2307,6 +2331,37 @@
         </w:rPr>
         <w:t>ثبت عکس در متن</w:t>
       </w:r>
+      <w:r>
+        <w:rPr>
+          <w:rFonts w:cs="B Nazanin" w:hint="cs"/>
+          <w:sz w:val="24"/>
+          <w:szCs w:val="24"/>
+          <w:rtl/>
+          <w:lang w:bidi="fa-IR"/>
+        </w:rPr>
+        <w:t xml:space="preserve"> (حتی با دادن </w:t>
+      </w:r>
+      <w:proofErr w:type="spellStart"/>
+      <w:r>
+        <w:rPr>
+          <w:rFonts w:cs="B Nazanin"/>
+          <w:sz w:val="24"/>
+          <w:szCs w:val="24"/>
+          <w:lang w:bidi="fa-IR"/>
+        </w:rPr>
+        <w:t>url</w:t>
+      </w:r>
+      <w:proofErr w:type="spellEnd"/>
+      <w:r>
+        <w:rPr>
+          <w:rFonts w:cs="B Nazanin" w:hint="cs"/>
+          <w:sz w:val="24"/>
+          <w:szCs w:val="24"/>
+          <w:rtl/>
+          <w:lang w:bidi="fa-IR"/>
+        </w:rPr>
+        <w:t>)</w:t>
+      </w:r>
     </w:p>
     <w:p>
       <w:pPr>
@@ -2410,16 +2465,14 @@
         <w:ind w:right="180"/>
         <w:rPr>
           <w:rFonts w:cs="B Nazanin"/>
-          <w:color w:val="AEAAAA" w:themeColor="background2" w:themeShade="BF"/>
-          <w:sz w:val="24"/>
-          <w:szCs w:val="24"/>
-          <w:lang w:bidi="fa-IR"/>
-        </w:rPr>
-      </w:pPr>
-      <w:r>
-        <w:rPr>
-          <w:rFonts w:cs="B Nazanin" w:hint="cs"/>
-          <w:color w:val="AEAAAA" w:themeColor="background2" w:themeShade="BF"/>
+          <w:sz w:val="24"/>
+          <w:szCs w:val="24"/>
+          <w:lang w:bidi="fa-IR"/>
+        </w:rPr>
+      </w:pPr>
+      <w:r>
+        <w:rPr>
+          <w:rFonts w:cs="B Nazanin" w:hint="cs"/>
           <w:sz w:val="24"/>
           <w:szCs w:val="24"/>
           <w:rtl/>
@@ -2532,22 +2585,42 @@
         <w:bidi/>
         <w:ind w:left="720" w:right="180"/>
         <w:rPr>
-          <w:rFonts w:cs="B Nazanin" w:hint="cs"/>
-          <w:sz w:val="24"/>
-          <w:szCs w:val="24"/>
-          <w:rtl/>
-          <w:lang w:bidi="fa-IR"/>
-        </w:rPr>
-      </w:pPr>
-      <w:r>
-        <w:rPr>
-          <w:rFonts w:cs="B Nazanin" w:hint="cs"/>
-          <w:sz w:val="24"/>
-          <w:szCs w:val="24"/>
-          <w:rtl/>
-          <w:lang w:bidi="fa-IR"/>
-        </w:rPr>
-        <w:t>دیدن ویو یک پست (قابلیت مشاهده کاربری که پست را دیده از طرف ادمین و پنل ادمین)</w:t>
+          <w:rFonts w:cs="B Nazanin"/>
+          <w:sz w:val="24"/>
+          <w:szCs w:val="24"/>
+          <w:rtl/>
+          <w:lang w:bidi="fa-IR"/>
+        </w:rPr>
+      </w:pPr>
+      <w:r>
+        <w:rPr>
+          <w:rFonts w:cs="B Nazanin" w:hint="cs"/>
+          <w:sz w:val="24"/>
+          <w:szCs w:val="24"/>
+          <w:rtl/>
+          <w:lang w:bidi="fa-IR"/>
+        </w:rPr>
+        <w:t>دیدن ویو یک پست (قابلیت مشاهده کاربری که پست را دیده از طرف ادمین و پنل ادمین</w:t>
+      </w:r>
+      <w:r>
+        <w:rPr>
+          <w:rFonts w:cs="B Nazanin" w:hint="cs"/>
+          <w:sz w:val="24"/>
+          <w:szCs w:val="24"/>
+          <w:rtl/>
+          <w:lang w:bidi="fa-IR"/>
+        </w:rPr>
+        <w:t xml:space="preserve"> (تاریخ و ساعت دید + یوزر نیم و بقیه مشخصات)</w:t>
+      </w:r>
+      <w:r>
+        <w:rPr>
+          <w:rFonts w:cs="B Nazanin" w:hint="cs"/>
+          <w:sz w:val="24"/>
+          <w:szCs w:val="24"/>
+          <w:rtl/>
+          <w:lang w:bidi="fa-IR"/>
+        </w:rPr>
+        <w:t>)</w:t>
       </w:r>
     </w:p>
     <w:p>
@@ -3140,7 +3213,27 @@
           <w:szCs w:val="24"/>
           <w:lang w:bidi="fa-IR"/>
         </w:rPr>
-        <w:t>Title = String (max_length=255 char)</w:t>
+        <w:t>Title = String (</w:t>
+      </w:r>
+      <w:proofErr w:type="spellStart"/>
+      <w:r>
+        <w:rPr>
+          <w:rFonts w:cs="B Nazanin"/>
+          <w:sz w:val="24"/>
+          <w:szCs w:val="24"/>
+          <w:lang w:bidi="fa-IR"/>
+        </w:rPr>
+        <w:t>max_length</w:t>
+      </w:r>
+      <w:proofErr w:type="spellEnd"/>
+      <w:r>
+        <w:rPr>
+          <w:rFonts w:cs="B Nazanin"/>
+          <w:sz w:val="24"/>
+          <w:szCs w:val="24"/>
+          <w:lang w:bidi="fa-IR"/>
+        </w:rPr>
+        <w:t>=255 char)</w:t>
       </w:r>
     </w:p>
     <w:p>
@@ -3263,7 +3356,27 @@
           <w:szCs w:val="24"/>
           <w:lang w:bidi="fa-IR"/>
         </w:rPr>
-        <w:t>Short Description = String (max_length=350)</w:t>
+        <w:t>Short Description = String (</w:t>
+      </w:r>
+      <w:proofErr w:type="spellStart"/>
+      <w:r>
+        <w:rPr>
+          <w:rFonts w:cs="B Nazanin"/>
+          <w:sz w:val="24"/>
+          <w:szCs w:val="24"/>
+          <w:lang w:bidi="fa-IR"/>
+        </w:rPr>
+        <w:t>max_length</w:t>
+      </w:r>
+      <w:proofErr w:type="spellEnd"/>
+      <w:r>
+        <w:rPr>
+          <w:rFonts w:cs="B Nazanin"/>
+          <w:sz w:val="24"/>
+          <w:szCs w:val="24"/>
+          <w:lang w:bidi="fa-IR"/>
+        </w:rPr>
+        <w:t>=350)</w:t>
       </w:r>
     </w:p>
     <w:p>
@@ -3284,7 +3397,27 @@
           <w:szCs w:val="24"/>
           <w:lang w:bidi="fa-IR"/>
         </w:rPr>
-        <w:t>Body Text = Rich Text Field (Base on django-ckeditor)</w:t>
+        <w:t xml:space="preserve">Body Text = Rich Text Field (Base on </w:t>
+      </w:r>
+      <w:proofErr w:type="spellStart"/>
+      <w:r>
+        <w:rPr>
+          <w:rFonts w:cs="B Nazanin"/>
+          <w:sz w:val="24"/>
+          <w:szCs w:val="24"/>
+          <w:lang w:bidi="fa-IR"/>
+        </w:rPr>
+        <w:t>django-ckeditor</w:t>
+      </w:r>
+      <w:proofErr w:type="spellEnd"/>
+      <w:r>
+        <w:rPr>
+          <w:rFonts w:cs="B Nazanin"/>
+          <w:sz w:val="24"/>
+          <w:szCs w:val="24"/>
+          <w:lang w:bidi="fa-IR"/>
+        </w:rPr>
+        <w:t>)</w:t>
       </w:r>
     </w:p>
     <w:p>
@@ -3305,7 +3438,27 @@
           <w:szCs w:val="24"/>
           <w:lang w:bidi="fa-IR"/>
         </w:rPr>
-        <w:t>Category = String (max_length=255 characters)</w:t>
+        <w:t>Category = String (</w:t>
+      </w:r>
+      <w:proofErr w:type="spellStart"/>
+      <w:r>
+        <w:rPr>
+          <w:rFonts w:cs="B Nazanin"/>
+          <w:sz w:val="24"/>
+          <w:szCs w:val="24"/>
+          <w:lang w:bidi="fa-IR"/>
+        </w:rPr>
+        <w:t>max_length</w:t>
+      </w:r>
+      <w:proofErr w:type="spellEnd"/>
+      <w:r>
+        <w:rPr>
+          <w:rFonts w:cs="B Nazanin"/>
+          <w:sz w:val="24"/>
+          <w:szCs w:val="24"/>
+          <w:lang w:bidi="fa-IR"/>
+        </w:rPr>
+        <w:t>=255 characters)</w:t>
       </w:r>
     </w:p>
     <w:p>
@@ -3436,16 +3589,14 @@
         <w:ind w:left="360" w:right="180" w:firstLine="360"/>
         <w:rPr>
           <w:rFonts w:cs="B Nazanin"/>
-          <w:color w:val="AEAAAA" w:themeColor="background2" w:themeShade="BF"/>
-          <w:sz w:val="24"/>
-          <w:szCs w:val="24"/>
-          <w:lang w:bidi="fa-IR"/>
-        </w:rPr>
-      </w:pPr>
-      <w:r>
-        <w:rPr>
-          <w:rFonts w:cs="B Nazanin"/>
-          <w:color w:val="AEAAAA" w:themeColor="background2" w:themeShade="BF"/>
+          <w:sz w:val="24"/>
+          <w:szCs w:val="24"/>
+          <w:lang w:bidi="fa-IR"/>
+        </w:rPr>
+      </w:pPr>
+      <w:r>
+        <w:rPr>
+          <w:rFonts w:cs="B Nazanin"/>
           <w:sz w:val="24"/>
           <w:szCs w:val="24"/>
           <w:lang w:bidi="fa-IR"/>
@@ -3579,7 +3730,27 @@
           <w:szCs w:val="24"/>
           <w:lang w:bidi="fa-IR"/>
         </w:rPr>
-        <w:t>Biography = Text Field (max_length=500 characters)</w:t>
+        <w:t>Biography = Text Field (</w:t>
+      </w:r>
+      <w:proofErr w:type="spellStart"/>
+      <w:r>
+        <w:rPr>
+          <w:rFonts w:cs="B Nazanin"/>
+          <w:sz w:val="24"/>
+          <w:szCs w:val="24"/>
+          <w:lang w:bidi="fa-IR"/>
+        </w:rPr>
+        <w:t>max_length</w:t>
+      </w:r>
+      <w:proofErr w:type="spellEnd"/>
+      <w:r>
+        <w:rPr>
+          <w:rFonts w:cs="B Nazanin"/>
+          <w:sz w:val="24"/>
+          <w:szCs w:val="24"/>
+          <w:lang w:bidi="fa-IR"/>
+        </w:rPr>
+        <w:t>=500 characters)</w:t>
       </w:r>
     </w:p>
     <w:p>
@@ -3621,7 +3792,27 @@
           <w:szCs w:val="24"/>
           <w:lang w:bidi="fa-IR"/>
         </w:rPr>
-        <w:t>Web Link = String (max_length=255, null able)</w:t>
+        <w:t>Web Link = String (</w:t>
+      </w:r>
+      <w:proofErr w:type="spellStart"/>
+      <w:r>
+        <w:rPr>
+          <w:rFonts w:cs="B Nazanin"/>
+          <w:sz w:val="24"/>
+          <w:szCs w:val="24"/>
+          <w:lang w:bidi="fa-IR"/>
+        </w:rPr>
+        <w:t>max_length</w:t>
+      </w:r>
+      <w:proofErr w:type="spellEnd"/>
+      <w:r>
+        <w:rPr>
+          <w:rFonts w:cs="B Nazanin"/>
+          <w:sz w:val="24"/>
+          <w:szCs w:val="24"/>
+          <w:lang w:bidi="fa-IR"/>
+        </w:rPr>
+        <w:t>=255, null able)</w:t>
       </w:r>
     </w:p>
     <w:p>
@@ -3642,7 +3833,27 @@
           <w:szCs w:val="24"/>
           <w:lang w:bidi="fa-IR"/>
         </w:rPr>
-        <w:t>Instagram Link = String (max_length=255, null able)</w:t>
+        <w:t>Instagram Link = String (</w:t>
+      </w:r>
+      <w:proofErr w:type="spellStart"/>
+      <w:r>
+        <w:rPr>
+          <w:rFonts w:cs="B Nazanin"/>
+          <w:sz w:val="24"/>
+          <w:szCs w:val="24"/>
+          <w:lang w:bidi="fa-IR"/>
+        </w:rPr>
+        <w:t>max_length</w:t>
+      </w:r>
+      <w:proofErr w:type="spellEnd"/>
+      <w:r>
+        <w:rPr>
+          <w:rFonts w:cs="B Nazanin"/>
+          <w:sz w:val="24"/>
+          <w:szCs w:val="24"/>
+          <w:lang w:bidi="fa-IR"/>
+        </w:rPr>
+        <w:t>=255, null able)</w:t>
       </w:r>
     </w:p>
     <w:p>
@@ -3663,7 +3874,27 @@
           <w:szCs w:val="24"/>
           <w:lang w:bidi="fa-IR"/>
         </w:rPr>
-        <w:t>Twitter Link = String (max_length=255, null able)</w:t>
+        <w:t>Twitter Link = String (</w:t>
+      </w:r>
+      <w:proofErr w:type="spellStart"/>
+      <w:r>
+        <w:rPr>
+          <w:rFonts w:cs="B Nazanin"/>
+          <w:sz w:val="24"/>
+          <w:szCs w:val="24"/>
+          <w:lang w:bidi="fa-IR"/>
+        </w:rPr>
+        <w:t>max_length</w:t>
+      </w:r>
+      <w:proofErr w:type="spellEnd"/>
+      <w:r>
+        <w:rPr>
+          <w:rFonts w:cs="B Nazanin"/>
+          <w:sz w:val="24"/>
+          <w:szCs w:val="24"/>
+          <w:lang w:bidi="fa-IR"/>
+        </w:rPr>
+        <w:t>=255, null able)</w:t>
       </w:r>
     </w:p>
     <w:p>
@@ -3820,7 +4051,27 @@
           <w:szCs w:val="24"/>
           <w:lang w:bidi="fa-IR"/>
         </w:rPr>
-        <w:t xml:space="preserve"> and last_name of authenticated user)</w:t>
+        <w:t xml:space="preserve"> and </w:t>
+      </w:r>
+      <w:proofErr w:type="spellStart"/>
+      <w:r>
+        <w:rPr>
+          <w:rFonts w:cs="B Nazanin"/>
+          <w:sz w:val="24"/>
+          <w:szCs w:val="24"/>
+          <w:lang w:bidi="fa-IR"/>
+        </w:rPr>
+        <w:t>last_name</w:t>
+      </w:r>
+      <w:proofErr w:type="spellEnd"/>
+      <w:r>
+        <w:rPr>
+          <w:rFonts w:cs="B Nazanin"/>
+          <w:sz w:val="24"/>
+          <w:szCs w:val="24"/>
+          <w:lang w:bidi="fa-IR"/>
+        </w:rPr>
+        <w:t xml:space="preserve"> of authenticated user)</w:t>
       </w:r>
     </w:p>
     <w:p>
@@ -3920,7 +4171,27 @@
           <w:szCs w:val="24"/>
           <w:lang w:bidi="fa-IR"/>
         </w:rPr>
-        <w:t>Category Name = String (max_length=255 characters)</w:t>
+        <w:t>Category Name = String (</w:t>
+      </w:r>
+      <w:proofErr w:type="spellStart"/>
+      <w:r>
+        <w:rPr>
+          <w:rFonts w:cs="B Nazanin"/>
+          <w:sz w:val="24"/>
+          <w:szCs w:val="24"/>
+          <w:lang w:bidi="fa-IR"/>
+        </w:rPr>
+        <w:t>max_length</w:t>
+      </w:r>
+      <w:proofErr w:type="spellEnd"/>
+      <w:r>
+        <w:rPr>
+          <w:rFonts w:cs="B Nazanin"/>
+          <w:sz w:val="24"/>
+          <w:szCs w:val="24"/>
+          <w:lang w:bidi="fa-IR"/>
+        </w:rPr>
+        <w:t>=255 characters)</w:t>
       </w:r>
     </w:p>
     <w:p>
@@ -4027,6 +4298,7 @@
         </w:rPr>
         <w:t xml:space="preserve"> از جدل های پیشفرض در </w:t>
       </w:r>
+      <w:proofErr w:type="spellStart"/>
       <w:r>
         <w:rPr>
           <w:rFonts w:cs="B Nazanin"/>
@@ -4036,6 +4308,7 @@
         </w:rPr>
         <w:t>django.contrib.auth.models</w:t>
       </w:r>
+      <w:proofErr w:type="spellEnd"/>
       <w:r>
         <w:rPr>
           <w:rFonts w:cs="B Nazanin" w:hint="cs"/>
@@ -4524,6 +4797,20 @@
           <w:lang w:bidi="fa-IR"/>
         </w:rPr>
       </w:pPr>
+    </w:p>
+    <w:p>
+      <w:pPr>
+        <w:pStyle w:val="NoSpacing"/>
+        <w:bidi/>
+        <w:ind w:right="180" w:firstLine="360"/>
+        <w:rPr>
+          <w:rFonts w:cs="B Nazanin"/>
+          <w:sz w:val="24"/>
+          <w:szCs w:val="24"/>
+          <w:rtl/>
+          <w:lang w:bidi="fa-IR"/>
+        </w:rPr>
+      </w:pPr>
       <w:r>
         <w:rPr>
           <w:rFonts w:cs="Arial"/>
@@ -4532,18 +4819,18 @@
           <w:lang w:bidi="fa-IR"/>
         </w:rPr>
         <w:drawing>
-          <wp:anchor distT="0" distB="0" distL="114300" distR="114300" simplePos="0" relativeHeight="251660288" behindDoc="0" locked="0" layoutInCell="1" allowOverlap="1" wp14:anchorId="3551134B" wp14:editId="527B0577">
+          <wp:anchor distT="0" distB="0" distL="114300" distR="114300" simplePos="0" relativeHeight="251664384" behindDoc="0" locked="0" layoutInCell="1" allowOverlap="1" wp14:anchorId="63F4C17C" wp14:editId="4C2D8BA6">
             <wp:simplePos x="0" y="0"/>
             <wp:positionH relativeFrom="margin">
-              <wp:posOffset>42789</wp:posOffset>
+              <wp:posOffset>177800</wp:posOffset>
             </wp:positionH>
             <wp:positionV relativeFrom="paragraph">
-              <wp:posOffset>198120</wp:posOffset>
+              <wp:posOffset>17145</wp:posOffset>
             </wp:positionV>
-            <wp:extent cx="2715432" cy="3768399"/>
-            <wp:effectExtent l="190500" t="190500" r="199390" b="194310"/>
+            <wp:extent cx="3211195" cy="5445125"/>
+            <wp:effectExtent l="0" t="0" r="8255" b="3175"/>
             <wp:wrapNone/>
-            <wp:docPr id="614456369" name="Picture 1"/>
+            <wp:docPr id="1451874546" name="Picture 1"/>
             <wp:cNvGraphicFramePr>
               <a:graphicFrameLocks xmlns:a="http://schemas.openxmlformats.org/drawingml/2006/main" noChangeAspect="1"/>
             </wp:cNvGraphicFramePr>
@@ -4551,43 +4838,29 @@
               <a:graphicData uri="http://schemas.openxmlformats.org/drawingml/2006/picture">
                 <pic:pic xmlns:pic="http://schemas.openxmlformats.org/drawingml/2006/picture">
                   <pic:nvPicPr>
-                    <pic:cNvPr id="614456369" name=""/>
+                    <pic:cNvPr id="1451874546" name=""/>
                     <pic:cNvPicPr/>
                   </pic:nvPicPr>
-                  <pic:blipFill rotWithShape="1">
-                    <a:blip r:embed="rId12">
+                  <pic:blipFill>
+                    <a:blip r:embed="rId14">
                       <a:extLst>
                         <a:ext uri="{28A0092B-C50C-407E-A947-70E740481C1C}">
                           <a14:useLocalDpi xmlns:a14="http://schemas.microsoft.com/office/drawing/2010/main" val="0"/>
                         </a:ext>
                       </a:extLst>
                     </a:blip>
-                    <a:srcRect b="5495"/>
-                    <a:stretch/>
+                    <a:stretch>
+                      <a:fillRect/>
+                    </a:stretch>
                   </pic:blipFill>
-                  <pic:spPr bwMode="auto">
+                  <pic:spPr>
                     <a:xfrm>
                       <a:off x="0" y="0"/>
-                      <a:ext cx="2715432" cy="3768399"/>
+                      <a:ext cx="3211195" cy="5445125"/>
                     </a:xfrm>
-                    <a:prstGeom prst="roundRect">
+                    <a:prstGeom prst="rect">
                       <a:avLst/>
                     </a:prstGeom>
-                    <a:ln>
-                      <a:noFill/>
-                    </a:ln>
-                    <a:effectLst>
-                      <a:outerShdw blurRad="190500" algn="tl" rotWithShape="0">
-                        <a:srgbClr val="000000">
-                          <a:alpha val="70000"/>
-                        </a:srgbClr>
-                      </a:outerShdw>
-                    </a:effectLst>
-                    <a:extLst>
-                      <a:ext uri="{53640926-AAD7-44D8-BBD7-CCE9431645EC}">
-                        <a14:shadowObscured xmlns:a14="http://schemas.microsoft.com/office/drawing/2010/main"/>
-                      </a:ext>
-                    </a:extLst>
                   </pic:spPr>
                 </pic:pic>
               </a:graphicData>
@@ -4601,48 +4874,25 @@
           </wp:anchor>
         </w:drawing>
       </w:r>
-    </w:p>
-    <w:p>
-      <w:pPr>
-        <w:pStyle w:val="NoSpacing"/>
-        <w:bidi/>
-        <w:ind w:right="180" w:firstLine="360"/>
-        <w:rPr>
-          <w:rFonts w:cs="B Nazanin"/>
-          <w:sz w:val="24"/>
-          <w:szCs w:val="24"/>
-          <w:rtl/>
-          <w:lang w:bidi="fa-IR"/>
-        </w:rPr>
-      </w:pPr>
-      <w:r>
-        <w:rPr>
-          <w:rFonts w:cs="B Nazanin" w:hint="cs"/>
-          <w:sz w:val="24"/>
-          <w:szCs w:val="24"/>
-          <w:rtl/>
-          <w:lang w:bidi="fa-IR"/>
-        </w:rPr>
-        <w:t>تمام جدول های دیتابیس</w:t>
-      </w:r>
-      <w:r>
-        <w:rPr>
-          <w:rFonts w:cs="B Nazanin" w:hint="cs"/>
-          <w:sz w:val="24"/>
-          <w:szCs w:val="24"/>
-          <w:rtl/>
-          <w:lang w:bidi="fa-IR"/>
-        </w:rPr>
-        <w:t xml:space="preserve"> در </w:t>
-      </w:r>
-      <w:r>
-        <w:rPr>
-          <w:rFonts w:cs="B Nazanin"/>
-          <w:sz w:val="24"/>
-          <w:szCs w:val="24"/>
-          <w:lang w:bidi="fa-IR"/>
-        </w:rPr>
-        <w:t>IDE</w:t>
+      <w:r>
+        <w:rPr>
+          <w:rFonts w:cs="B Nazanin" w:hint="cs"/>
+          <w:sz w:val="24"/>
+          <w:szCs w:val="24"/>
+          <w:rtl/>
+          <w:lang w:bidi="fa-IR"/>
+        </w:rPr>
+        <w:t xml:space="preserve">ساختار کلی </w:t>
+      </w:r>
+      <w:r>
+        <w:rPr>
+          <w:rFonts w:cs="B Nazanin" w:hint="cs"/>
+          <w:sz w:val="24"/>
+          <w:szCs w:val="24"/>
+          <w:rtl/>
+          <w:lang w:bidi="fa-IR"/>
+        </w:rPr>
+        <w:t>دیتابیس</w:t>
       </w:r>
       <w:r>
         <w:rPr>
@@ -4686,13 +4936,24 @@
         </w:tabs>
         <w:bidi/>
         <w:rPr>
+          <w:lang w:bidi="fa-IR"/>
+        </w:rPr>
+      </w:pPr>
+    </w:p>
+    <w:p>
+      <w:pPr>
+        <w:tabs>
+          <w:tab w:val="left" w:pos="10103"/>
+        </w:tabs>
+        <w:bidi/>
+        <w:rPr>
           <w:rtl/>
           <w:lang w:bidi="fa-IR"/>
         </w:rPr>
       </w:pPr>
     </w:p>
     <w:sectPr>
-      <w:footerReference w:type="default" r:id="rId13"/>
+      <w:footerReference w:type="default" r:id="rId15"/>
       <w:pgSz w:w="12240" w:h="15840"/>
       <w:pgMar w:top="1440" w:right="1440" w:bottom="1440" w:left="1440" w:header="720" w:footer="288" w:gutter="0"/>
       <w:cols w:space="720"/>
@@ -6139,17 +6400,21 @@
     <w:rsid w:val="00184C5B"/>
     <w:rsid w:val="00193A1F"/>
     <w:rsid w:val="001B7744"/>
+    <w:rsid w:val="002F3D69"/>
     <w:rsid w:val="00391A88"/>
     <w:rsid w:val="005375BF"/>
+    <w:rsid w:val="0069708A"/>
     <w:rsid w:val="00770430"/>
     <w:rsid w:val="007761CB"/>
     <w:rsid w:val="008403E8"/>
     <w:rsid w:val="00953C78"/>
+    <w:rsid w:val="0099396C"/>
     <w:rsid w:val="009E1EAB"/>
     <w:rsid w:val="00A60085"/>
     <w:rsid w:val="00A76BE4"/>
     <w:rsid w:val="00AC478B"/>
     <w:rsid w:val="00CB128D"/>
+    <w:rsid w:val="00D77D7D"/>
     <w:rsid w:val="00D84E79"/>
     <w:rsid w:val="00E75175"/>
     <w:rsid w:val="00F56564"/>
@@ -6975,6 +7240,10 @@
 </file>
 
 <file path=customXml/item1.xml><?xml version="1.0" encoding="utf-8"?>
+<b:Sources xmlns:b="http://schemas.openxmlformats.org/officeDocument/2006/bibliography" xmlns="http://schemas.openxmlformats.org/officeDocument/2006/bibliography" SelectedStyle="\APASixthEditionOfficeOnline.xsl" StyleName="APA" Version="6"/>
+</file>
+
+<file path=customXml/item2.xml><?xml version="1.0" encoding="utf-8"?>
 <ct:contentTypeSchema xmlns:ct="http://schemas.microsoft.com/office/2006/metadata/contentType" xmlns:ma="http://schemas.microsoft.com/office/2006/metadata/properties/metaAttributes" ct:_="" ma:_="" ma:contentTypeName="Document" ma:contentTypeID="0x01010079F111ED35F8CC479449609E8A0923A6" ma:contentTypeVersion="11" ma:contentTypeDescription="Create a new document." ma:contentTypeScope="" ma:versionID="1c2eb7a32e66fb6e4260f3771546a5e2">
   <xsd:schema xmlns:xsd="http://www.w3.org/2001/XMLSchema" xmlns:xs="http://www.w3.org/2001/XMLSchema" xmlns:p="http://schemas.microsoft.com/office/2006/metadata/properties" xmlns:ns2="71af3243-3dd4-4a8d-8c0d-dd76da1f02a5" xmlns:ns3="16c05727-aa75-4e4a-9b5f-8a80a1165891" targetNamespace="http://schemas.microsoft.com/office/2006/metadata/properties" ma:root="true" ma:fieldsID="04e1f6479c48b08974ba73b5ca973489" ns2:_="" ns3:_="">
     <xsd:import namespace="71af3243-3dd4-4a8d-8c0d-dd76da1f02a5"/>
@@ -7185,7 +7454,7 @@
 </ct:contentTypeSchema>
 </file>
 
-<file path=customXml/item2.xml><?xml version="1.0" encoding="utf-8"?>
+<file path=customXml/item3.xml><?xml version="1.0" encoding="utf-8"?>
 <p:properties xmlns:p="http://schemas.microsoft.com/office/2006/metadata/properties" xmlns:xsi="http://www.w3.org/2001/XMLSchema-instance" xmlns:pc="http://schemas.microsoft.com/office/infopath/2007/PartnerControls">
   <documentManagement>
     <MediaServiceKeyPoints xmlns="71af3243-3dd4-4a8d-8c0d-dd76da1f02a5" xsi:nil="true"/>
@@ -7193,7 +7462,7 @@
 </p:properties>
 </file>
 
-<file path=customXml/item3.xml><?xml version="1.0" encoding="utf-8"?>
+<file path=customXml/item4.xml><?xml version="1.0" encoding="utf-8"?>
 <?mso-contentType ?>
 <FormTemplates xmlns="http://schemas.microsoft.com/sharepoint/v3/contenttype/forms">
   <Display>DocumentLibraryForm</Display>
@@ -7203,6 +7472,14 @@
 </file>
 
 <file path=customXml/itemProps1.xml><?xml version="1.0" encoding="utf-8"?>
+<ds:datastoreItem xmlns:ds="http://schemas.openxmlformats.org/officeDocument/2006/customXml" ds:itemID="{976BB597-A643-4784-9DB0-E6BFC089CA40}">
+  <ds:schemaRefs>
+    <ds:schemaRef ds:uri="http://schemas.openxmlformats.org/officeDocument/2006/bibliography"/>
+  </ds:schemaRefs>
+</ds:datastoreItem>
+</file>
+
+<file path=customXml/itemProps2.xml><?xml version="1.0" encoding="utf-8"?>
 <ds:datastoreItem xmlns:ds="http://schemas.openxmlformats.org/officeDocument/2006/customXml" ds:itemID="{8F87C1AC-B259-4232-B430-FC8C0A5137BC}">
   <ds:schemaRefs>
     <ds:schemaRef ds:uri="http://schemas.microsoft.com/office/2006/metadata/contentType"/>
@@ -7221,7 +7498,7 @@
 </ds:datastoreItem>
 </file>
 
-<file path=customXml/itemProps2.xml><?xml version="1.0" encoding="utf-8"?>
+<file path=customXml/itemProps3.xml><?xml version="1.0" encoding="utf-8"?>
 <ds:datastoreItem xmlns:ds="http://schemas.openxmlformats.org/officeDocument/2006/customXml" ds:itemID="{CF732498-DF95-451E-8CD7-15711BBACB79}">
   <ds:schemaRefs>
     <ds:schemaRef ds:uri="http://schemas.microsoft.com/office/2006/metadata/properties"/>
@@ -7231,7 +7508,7 @@
 </ds:datastoreItem>
 </file>
 
-<file path=customXml/itemProps3.xml><?xml version="1.0" encoding="utf-8"?>
+<file path=customXml/itemProps4.xml><?xml version="1.0" encoding="utf-8"?>
 <ds:datastoreItem xmlns:ds="http://schemas.openxmlformats.org/officeDocument/2006/customXml" ds:itemID="{96CDB6F4-B54C-4DCC-BF04-51B3F38D500D}">
   <ds:schemaRefs>
     <ds:schemaRef ds:uri="http://schemas.microsoft.com/sharepoint/v3/contenttype/forms"/>

</xml_diff>